<commit_message>
adding extra oefeningen + boek solutions
</commit_message>
<xml_diff>
--- a/Java/5 Java-taal/extraOpgaves/docx/TestVoorbereiding.docx
+++ b/Java/5 Java-taal/extraOpgaves/docx/TestVoorbereiding.docx
@@ -329,7 +329,33 @@
           <w:sz w:val="22"/>
           <w:shd w:fill="auto" w:val="clear"/>
         </w:rPr>
-        <w:t xml:space="preserve">Veel succes alvast vanmiddag.  </w:t>
+        <w:t xml:space="preserve">Veel succes alvast vanmiddag. </w:t>
+      </w:r>
+    </w:p>
+    <w:p>
+      <w:pPr>
+        <w:spacing w:before="0" w:after="200" w:line="276"/>
+        <w:ind w:right="0" w:left="0" w:firstLine="0"/>
+        <w:jc w:val="left"/>
+        <w:rPr>
+          <w:rFonts w:ascii="Calibri" w:hAnsi="Calibri" w:cs="Calibri" w:eastAsia="Calibri"/>
+          <w:color w:val="000000"/>
+          <w:spacing w:val="0"/>
+          <w:position w:val="0"/>
+          <w:sz w:val="22"/>
+          <w:shd w:fill="auto" w:val="clear"/>
+        </w:rPr>
+      </w:pPr>
+      <w:r>
+        <w:rPr>
+          <w:rFonts w:ascii="Calibri" w:hAnsi="Calibri" w:cs="Calibri" w:eastAsia="Calibri"/>
+          <w:color w:val="000000"/>
+          <w:spacing w:val="0"/>
+          <w:position w:val="0"/>
+          <w:sz w:val="22"/>
+          <w:shd w:fill="auto" w:val="clear"/>
+        </w:rPr>
+        <w:t xml:space="preserve">Altijd te bereiken op jamie.goegebeur@intecbrussel.be </w:t>
       </w:r>
     </w:p>
   </w:body>

</xml_diff>